<commit_message>
generaic chart types added
</commit_message>
<xml_diff>
--- a/backend/routes/uploads/reports/output_report_6863f252befd7f79fb7d538d.docx
+++ b/backend/routes/uploads/reports/output_report_6863f252befd7f79fb7d538d.docx
@@ -4853,7 +4853,7 @@
                     <a:graphicData uri="http://schemas.openxmlformats.org/drawingml/2006/picture">
                       <pic:pic>
                         <pic:nvPicPr>
-                          <pic:cNvPr id="0" name="tmplbmi43pp.png"/>
+                          <pic:cNvPr id="0" name="tmpzhbx6x68.png"/>
                           <pic:cNvPicPr/>
                         </pic:nvPicPr>
                         <pic:blipFill>
@@ -6723,7 +6723,7 @@
                     <a:graphicData uri="http://schemas.openxmlformats.org/drawingml/2006/picture">
                       <pic:pic>
                         <pic:nvPicPr>
-                          <pic:cNvPr id="0" name="tmpimjvp7x1.png"/>
+                          <pic:cNvPr id="0" name="tmpfg80w0_0.png"/>
                           <pic:cNvPicPr/>
                         </pic:nvPicPr>
                         <pic:blipFill>

</xml_diff>